<commit_message>
LIga para el gitpage
</commit_message>
<xml_diff>
--- a/Lab 1 HTML-GIT.docx
+++ b/Lab 1 HTML-GIT.docx
@@ -90,19 +90,29 @@
         <w:rPr>
           <w:lang w:val="es-MX"/>
         </w:rPr>
-        <w:t>: [</w:t>
-      </w:r>
-      <w:r>
-        <w:rPr>
-          <w:lang w:val="es-MX"/>
-        </w:rPr>
-        <w:t xml:space="preserve"> LLENA AQUÍ LA LIGA DE TU GITHUB </w:t>
-      </w:r>
-      <w:r>
-        <w:rPr>
-          <w:lang w:val="es-MX"/>
-        </w:rPr>
-        <w:t>PAGE]</w:t>
+        <w:t xml:space="preserve">: </w:t>
+      </w:r>
+      <w:r>
+        <w:fldChar w:fldCharType="begin"/>
+      </w:r>
+      <w:r>
+        <w:rPr>
+          <w:lang w:val="es-MX"/>
+        </w:rPr>
+        <w:instrText xml:space="preserve"> HYPERLINK "https://vicentesave.github.io/Laboratorio-1/" </w:instrText>
+      </w:r>
+      <w:r>
+        <w:fldChar w:fldCharType="separate"/>
+      </w:r>
+      <w:r>
+        <w:rPr>
+          <w:rStyle w:val="Hipervnculo"/>
+          <w:lang w:val="es-MX"/>
+        </w:rPr>
+        <w:t>https://vicentesave.github.io/Laboratorio-1/</w:t>
+      </w:r>
+      <w:r>
+        <w:fldChar w:fldCharType="end"/>
       </w:r>
     </w:p>
     <w:p>

</xml_diff>

<commit_message>
Cambio al doc (link)
</commit_message>
<xml_diff>
--- a/Lab 1 HTML-GIT.docx
+++ b/Lab 1 HTML-GIT.docx
@@ -93,27 +93,34 @@
         <w:t xml:space="preserve">: </w:t>
       </w:r>
       <w:r>
-        <w:fldChar w:fldCharType="begin"/>
-      </w:r>
-      <w:r>
-        <w:rPr>
-          <w:lang w:val="es-MX"/>
-        </w:rPr>
-        <w:instrText xml:space="preserve"> HYPERLINK "https://vicentesave.github.io/Laboratorio-1/" </w:instrText>
-      </w:r>
-      <w:r>
-        <w:fldChar w:fldCharType="separate"/>
-      </w:r>
-      <w:r>
-        <w:rPr>
-          <w:rStyle w:val="Hipervnculo"/>
-          <w:lang w:val="es-MX"/>
-        </w:rPr>
-        <w:t>https://vicentesave.github.io/Laboratorio-1/</w:t>
-      </w:r>
-      <w:r>
-        <w:fldChar w:fldCharType="end"/>
-      </w:r>
+        <w:rPr>
+          <w:lang w:val="es-MX"/>
+        </w:rPr>
+        <w:t xml:space="preserve"> </w:t>
+      </w:r>
+      <w:hyperlink r:id="rId6" w:history="1">
+        <w:r>
+          <w:rPr>
+            <w:rStyle w:val="Hipervnculo"/>
+            <w:lang w:val="es-MX"/>
+          </w:rPr>
+          <w:t>https://vicentesave.github.io/Laboratorio-1/Laboratorio1.html</w:t>
+        </w:r>
+        <w:r>
+          <w:rPr>
+            <w:rStyle w:val="Hipervnculo"/>
+            <w:lang w:val="es-MX"/>
+          </w:rPr>
+          <w:t>/</w:t>
+        </w:r>
+      </w:hyperlink>
+    </w:p>
+    <w:p>
+      <w:pPr>
+        <w:rPr>
+          <w:lang w:val="es-MX"/>
+        </w:rPr>
+      </w:pPr>
     </w:p>
     <w:p>
       <w:pPr>
@@ -142,17 +149,6 @@
         </w:rPr>
         <w:t>HTML/GIT/</w:t>
       </w:r>
-    </w:p>
-    <w:p>
-      <w:pPr>
-        <w:rPr>
-          <w:b/>
-          <w:bCs/>
-          <w:sz w:val="20"/>
-          <w:szCs w:val="20"/>
-          <w:lang w:val="es-MX"/>
-        </w:rPr>
-      </w:pPr>
     </w:p>
     <w:p>
       <w:pPr>
@@ -270,7 +266,7 @@
                     <pic:cNvPicPr/>
                   </pic:nvPicPr>
                   <pic:blipFill>
-                    <a:blip r:embed="rId6"/>
+                    <a:blip r:embed="rId7"/>
                     <a:stretch>
                       <a:fillRect/>
                     </a:stretch>
@@ -484,7 +480,7 @@
         </w:rPr>
         <w:br/>
       </w:r>
-      <w:hyperlink r:id="rId7" w:history="1">
+      <w:hyperlink r:id="rId8" w:history="1">
         <w:r>
           <w:rPr>
             <w:rStyle w:val="Hipervnculo"/>
@@ -521,7 +517,7 @@
         </w:rPr>
         <w:br/>
       </w:r>
-      <w:hyperlink r:id="rId8" w:history="1">
+      <w:hyperlink r:id="rId9" w:history="1">
         <w:r>
           <w:rPr>
             <w:rStyle w:val="Hipervnculo"/>

</xml_diff>